<commit_message>
update ExpirenceEntity class v1.0
</commit_message>
<xml_diff>
--- a/xezer-tv.docx
+++ b/xezer-tv.docx
@@ -1,6 +1,6 @@
 
 <file path=word/document.xml><?xml version="1.0" encoding="utf-8"?>
-<w:document xmlns:wpc="http://schemas.microsoft.com/office/word/2010/wordprocessingCanvas" xmlns:cx="http://schemas.microsoft.com/office/drawing/2014/chartex" xmlns:cx1="http://schemas.microsoft.com/office/drawing/2015/9/8/chartex" xmlns:cx2="http://schemas.microsoft.com/office/drawing/2015/10/21/chartex" xmlns:cx3="http://schemas.microsoft.com/office/drawing/2016/5/9/chartex" xmlns:cx4="http://schemas.microsoft.com/office/drawing/2016/5/10/chartex" xmlns:cx5="http://schemas.microsoft.com/office/drawing/2016/5/11/chartex" xmlns:cx6="http://schemas.microsoft.com/office/drawing/2016/5/12/chartex" xmlns:cx7="http://schemas.microsoft.com/office/drawing/2016/5/13/chartex" xmlns:cx8="http://schemas.microsoft.com/office/drawing/2016/5/14/chartex" xmlns:mc="http://schemas.openxmlformats.org/markup-compatibility/2006" xmlns:aink="http://schemas.microsoft.com/office/drawing/2016/ink" xmlns:am3d="http://schemas.microsoft.com/office/drawing/2017/model3d" xmlns:o="urn:schemas-microsoft-com:office:office" xmlns:oel="http://schemas.microsoft.com/office/2019/extlst" xmlns:r="http://schemas.openxmlformats.org/officeDocument/2006/relationships" xmlns:m="http://schemas.openxmlformats.org/officeDocument/2006/math" xmlns:v="urn:schemas-microsoft-com:vml" xmlns:wp14="http://schemas.microsoft.com/office/word/2010/wordprocessingDrawing" xmlns:wp="http://schemas.openxmlformats.org/drawingml/2006/wordprocessingDrawing" xmlns:w10="urn:schemas-microsoft-com:office:word" xmlns:w="http://schemas.openxmlformats.org/wordprocessingml/2006/main" xmlns:w14="http://schemas.microsoft.com/office/word/2010/wordml" xmlns:w15="http://schemas.microsoft.com/office/word/2012/wordml" xmlns:w16cex="http://schemas.microsoft.com/office/word/2018/wordml/cex" xmlns:w16cid="http://schemas.microsoft.com/office/word/2016/wordml/cid" xmlns:w16="http://schemas.microsoft.com/office/word/2018/wordml" xmlns:w16sdtdh="http://schemas.microsoft.com/office/word/2020/wordml/sdtdatahash" xmlns:w16se="http://schemas.microsoft.com/office/word/2015/wordml/symex" xmlns:wpg="http://schemas.microsoft.com/office/word/2010/wordprocessingGroup" xmlns:wpi="http://schemas.microsoft.com/office/word/2010/wordprocessingInk" xmlns:wne="http://schemas.microsoft.com/office/word/2006/wordml" xmlns:wps="http://schemas.microsoft.com/office/word/2010/wordprocessingShape" mc:Ignorable="w14 w15 w16se w16cid w16 w16cex w16sdtdh wp14">
+<w:document xmlns:wpc="http://schemas.microsoft.com/office/word/2010/wordprocessingCanvas" xmlns:cx="http://schemas.microsoft.com/office/drawing/2014/chartex" xmlns:cx1="http://schemas.microsoft.com/office/drawing/2015/9/8/chartex" xmlns:cx2="http://schemas.microsoft.com/office/drawing/2015/10/21/chartex" xmlns:cx3="http://schemas.microsoft.com/office/drawing/2016/5/9/chartex" xmlns:cx4="http://schemas.microsoft.com/office/drawing/2016/5/10/chartex" xmlns:cx5="http://schemas.microsoft.com/office/drawing/2016/5/11/chartex" xmlns:cx6="http://schemas.microsoft.com/office/drawing/2016/5/12/chartex" xmlns:cx7="http://schemas.microsoft.com/office/drawing/2016/5/13/chartex" xmlns:cx8="http://schemas.microsoft.com/office/drawing/2016/5/14/chartex" xmlns:mc="http://schemas.openxmlformats.org/markup-compatibility/2006" xmlns:aink="http://schemas.microsoft.com/office/drawing/2016/ink" xmlns:am3d="http://schemas.microsoft.com/office/drawing/2017/model3d" xmlns:o="urn:schemas-microsoft-com:office:office" xmlns:r="http://schemas.openxmlformats.org/officeDocument/2006/relationships" xmlns:m="http://schemas.openxmlformats.org/officeDocument/2006/math" xmlns:v="urn:schemas-microsoft-com:vml" xmlns:wp14="http://schemas.microsoft.com/office/word/2010/wordprocessingDrawing" xmlns:wp="http://schemas.openxmlformats.org/drawingml/2006/wordprocessingDrawing" xmlns:w10="urn:schemas-microsoft-com:office:word" xmlns:w="http://schemas.openxmlformats.org/wordprocessingml/2006/main" xmlns:w14="http://schemas.microsoft.com/office/word/2010/wordml" xmlns:w15="http://schemas.microsoft.com/office/word/2012/wordml" xmlns:w16cid="http://schemas.microsoft.com/office/word/2016/wordml/cid" xmlns:w16se="http://schemas.microsoft.com/office/word/2015/wordml/symex" xmlns:wpg="http://schemas.microsoft.com/office/word/2010/wordprocessingGroup" xmlns:wpi="http://schemas.microsoft.com/office/word/2010/wordprocessingInk" xmlns:wne="http://schemas.microsoft.com/office/word/2006/wordml" xmlns:wps="http://schemas.microsoft.com/office/word/2010/wordprocessingShape" mc:Ignorable="w14 w15 w16se w16cid wp14">
   <w:body>
     <w:p>
       <w:pPr>
@@ -11,309 +11,258 @@
           <w:lang w:val="en-US"/>
         </w:rPr>
       </w:pPr>
-      <w:r>
-        <w:rPr>
-          <w:rFonts w:ascii="Times New Roman" w:hAnsi="Times New Roman" w:cs="Times New Roman"/>
-          <w:sz w:val="32"/>
-          <w:szCs w:val="32"/>
-        </w:rPr>
-        <w:fldChar w:fldCharType="begin"/>
-      </w:r>
-      <w:r>
-        <w:rPr>
-          <w:rFonts w:ascii="Times New Roman" w:hAnsi="Times New Roman" w:cs="Times New Roman"/>
-          <w:sz w:val="32"/>
-          <w:szCs w:val="32"/>
-        </w:rPr>
-        <w:instrText xml:space="preserve"> HYPERLINK "https://gitlab.com/anarxocayev/xezer-tv/-/tree/main/announcement-ms" </w:instrText>
-      </w:r>
-      <w:r>
-        <w:rPr>
-          <w:rFonts w:ascii="Times New Roman" w:hAnsi="Times New Roman" w:cs="Times New Roman"/>
-          <w:sz w:val="32"/>
-          <w:szCs w:val="32"/>
-        </w:rPr>
-        <w:fldChar w:fldCharType="separate"/>
-      </w:r>
-      <w:r>
-        <w:rPr>
-          <w:rStyle w:val="Hyperlink"/>
-          <w:rFonts w:ascii="Times New Roman" w:hAnsi="Times New Roman" w:cs="Times New Roman"/>
-          <w:color w:val="auto"/>
-          <w:sz w:val="32"/>
-          <w:szCs w:val="32"/>
-          <w:shd w:val="clear" w:color="auto" w:fill="FFFFFF"/>
-        </w:rPr>
-        <w:t>announcement-ms</w:t>
-      </w:r>
-      <w:r>
-        <w:rPr>
-          <w:rFonts w:ascii="Times New Roman" w:hAnsi="Times New Roman" w:cs="Times New Roman"/>
-          <w:sz w:val="32"/>
-          <w:szCs w:val="32"/>
-        </w:rPr>
-        <w:fldChar w:fldCharType="end"/>
-      </w:r>
-      <w:r>
-        <w:rPr>
-          <w:rFonts w:ascii="Times New Roman" w:hAnsi="Times New Roman" w:cs="Times New Roman"/>
-          <w:sz w:val="32"/>
-          <w:szCs w:val="32"/>
-          <w:lang w:val="en-US"/>
-        </w:rPr>
-        <w:t xml:space="preserve">  - </w:t>
-      </w:r>
-      <w:proofErr w:type="spellStart"/>
-      <w:r>
-        <w:rPr>
-          <w:rFonts w:ascii="Times New Roman" w:hAnsi="Times New Roman" w:cs="Times New Roman"/>
-          <w:sz w:val="32"/>
-          <w:szCs w:val="32"/>
-          <w:lang w:val="en-US"/>
-        </w:rPr>
-        <w:t>Ferid</w:t>
-      </w:r>
-      <w:proofErr w:type="spellEnd"/>
-      <w:r>
-        <w:rPr>
-          <w:rFonts w:ascii="Times New Roman" w:hAnsi="Times New Roman" w:cs="Times New Roman"/>
-          <w:sz w:val="32"/>
-          <w:szCs w:val="32"/>
+      <w:hyperlink r:id="rId5" w:history="1">
+        <w:r>
+          <w:rPr>
+            <w:rStyle w:val="Hyperlink"/>
+            <w:rFonts w:ascii="Times New Roman" w:hAnsi="Times New Roman" w:cs="Times New Roman"/>
+            <w:color w:val="auto"/>
+            <w:sz w:val="32"/>
+            <w:szCs w:val="32"/>
+            <w:shd w:val="clear" w:color="auto" w:fill="FFFFFF"/>
+          </w:rPr>
+          <w:t>announcement-ms</w:t>
+        </w:r>
+      </w:hyperlink>
+      <w:r>
+        <w:rPr>
+          <w:rFonts w:ascii="Times New Roman" w:hAnsi="Times New Roman" w:cs="Times New Roman"/>
+          <w:sz w:val="32"/>
+          <w:szCs w:val="32"/>
+          <w:lang w:val="en-US"/>
+        </w:rPr>
+        <w:t xml:space="preserve">  - Ferid Dadaszade</w:t>
+      </w:r>
+    </w:p>
+    <w:p>
+      <w:pPr>
+        <w:rPr>
+          <w:rFonts w:ascii="Times New Roman" w:hAnsi="Times New Roman" w:cs="Times New Roman"/>
+          <w:sz w:val="32"/>
+          <w:szCs w:val="32"/>
+          <w:lang w:val="en-US"/>
+        </w:rPr>
+      </w:pPr>
+      <w:r>
+        <w:rPr>
+          <w:rFonts w:ascii="Times New Roman" w:hAnsi="Times New Roman" w:cs="Times New Roman"/>
+          <w:sz w:val="32"/>
+          <w:szCs w:val="32"/>
+          <w:lang w:val="en-US"/>
+        </w:rPr>
+        <w:t xml:space="preserve">Entity </w:t>
+      </w:r>
+    </w:p>
+    <w:p>
+      <w:pPr>
+        <w:pStyle w:val="ListParagraph"/>
+        <w:numPr>
+          <w:ilvl w:val="0"/>
+          <w:numId w:val="1"/>
+        </w:numPr>
+        <w:rPr>
+          <w:rStyle w:val="HTMLCode"/>
+          <w:rFonts w:eastAsiaTheme="minorHAnsi"/>
+        </w:rPr>
+      </w:pPr>
+      <w:r>
+        <w:rPr>
+          <w:rStyle w:val="HTMLCode"/>
+          <w:rFonts w:eastAsiaTheme="minorHAnsi"/>
+        </w:rPr>
+        <w:t>Announcement</w:t>
+      </w:r>
+    </w:p>
+    <w:p>
+      <w:pPr>
+        <w:pStyle w:val="ListParagraph"/>
+        <w:numPr>
+          <w:ilvl w:val="1"/>
+          <w:numId w:val="1"/>
+        </w:numPr>
+        <w:rPr>
+          <w:rStyle w:val="HTMLCode"/>
+          <w:rFonts w:eastAsiaTheme="minorHAnsi"/>
+        </w:rPr>
+      </w:pPr>
+      <w:r>
+        <w:rPr>
+          <w:rStyle w:val="HTMLCode"/>
+          <w:rFonts w:eastAsiaTheme="minorHAnsi"/>
+          <w:lang w:val="en-US"/>
+        </w:rPr>
+        <w:t xml:space="preserve">Id: long </w:t>
+      </w:r>
+    </w:p>
+    <w:p>
+      <w:pPr>
+        <w:pStyle w:val="ListParagraph"/>
+        <w:numPr>
+          <w:ilvl w:val="1"/>
+          <w:numId w:val="1"/>
+        </w:numPr>
+        <w:rPr>
+          <w:rStyle w:val="HTMLCode"/>
+          <w:rFonts w:eastAsiaTheme="minorHAnsi"/>
+        </w:rPr>
+      </w:pPr>
+      <w:r>
+        <w:rPr>
+          <w:rStyle w:val="HTMLCode"/>
+          <w:rFonts w:eastAsiaTheme="minorHAnsi"/>
+          <w:lang w:val="en-US"/>
+        </w:rPr>
+        <w:t>Title: String</w:t>
+      </w:r>
+    </w:p>
+    <w:p>
+      <w:pPr>
+        <w:pStyle w:val="ListParagraph"/>
+        <w:numPr>
+          <w:ilvl w:val="1"/>
+          <w:numId w:val="1"/>
+        </w:numPr>
+        <w:rPr>
+          <w:rStyle w:val="HTMLCode"/>
+          <w:rFonts w:eastAsiaTheme="minorHAnsi"/>
+        </w:rPr>
+      </w:pPr>
+      <w:r>
+        <w:rPr>
+          <w:rStyle w:val="HTMLCode"/>
+          <w:rFonts w:eastAsiaTheme="minorHAnsi"/>
+        </w:rPr>
+        <w:t>Description</w:t>
+      </w:r>
+      <w:r>
+        <w:rPr>
+          <w:rStyle w:val="HTMLCode"/>
+          <w:rFonts w:eastAsiaTheme="minorHAnsi"/>
+          <w:lang w:val="en-US"/>
+        </w:rPr>
+        <w:t>: Strng</w:t>
+      </w:r>
+    </w:p>
+    <w:p>
+      <w:pPr>
+        <w:pStyle w:val="ListParagraph"/>
+        <w:numPr>
+          <w:ilvl w:val="1"/>
+          <w:numId w:val="1"/>
+        </w:numPr>
+        <w:rPr>
+          <w:rStyle w:val="HTMLCode"/>
+          <w:rFonts w:eastAsiaTheme="minorHAnsi"/>
+        </w:rPr>
+      </w:pPr>
+      <w:r>
+        <w:rPr>
+          <w:rStyle w:val="HTMLCode"/>
+          <w:rFonts w:eastAsiaTheme="minorHAnsi"/>
+        </w:rPr>
+        <w:t>userId</w:t>
+      </w:r>
+      <w:r>
+        <w:rPr>
+          <w:rStyle w:val="HTMLCode"/>
+          <w:rFonts w:eastAsiaTheme="minorHAnsi"/>
+          <w:lang w:val="en-US"/>
+        </w:rPr>
+        <w:t>: String</w:t>
+      </w:r>
+    </w:p>
+    <w:p>
+      <w:pPr>
+        <w:pStyle w:val="ListParagraph"/>
+        <w:numPr>
+          <w:ilvl w:val="1"/>
+          <w:numId w:val="1"/>
+        </w:numPr>
+        <w:rPr>
+          <w:rStyle w:val="HTMLCode"/>
+          <w:rFonts w:eastAsiaTheme="minorHAnsi"/>
+        </w:rPr>
+      </w:pPr>
+      <w:r>
+        <w:rPr>
+          <w:rStyle w:val="HTMLCode"/>
+          <w:rFonts w:eastAsiaTheme="minorHAnsi"/>
+          <w:lang w:val="en-US"/>
+        </w:rPr>
+        <w:t>status</w:t>
+      </w:r>
+      <w:r>
+        <w:rPr>
+          <w:rStyle w:val="HTMLCode"/>
+          <w:rFonts w:eastAsiaTheme="minorHAnsi"/>
+          <w:lang w:val="en-US"/>
+        </w:rPr>
+        <w:t>: String</w:t>
+      </w:r>
+      <w:r>
+        <w:rPr>
+          <w:rStyle w:val="HTMLCode"/>
+          <w:rFonts w:eastAsiaTheme="minorHAnsi"/>
+          <w:lang w:val="en-US"/>
+        </w:rPr>
+        <w:t>.   (DRAFT, PUBLISHDED, HIDDEN)</w:t>
+      </w:r>
+    </w:p>
+    <w:p>
+      <w:pPr>
+        <w:pStyle w:val="ListParagraph"/>
+        <w:numPr>
+          <w:ilvl w:val="1"/>
+          <w:numId w:val="1"/>
+        </w:numPr>
+        <w:rPr>
+          <w:rStyle w:val="HTMLCode"/>
+          <w:rFonts w:eastAsiaTheme="minorHAnsi"/>
+        </w:rPr>
+      </w:pPr>
+      <w:r>
+        <w:rPr>
+          <w:rStyle w:val="HTMLCode"/>
+          <w:rFonts w:eastAsiaTheme="minorHAnsi"/>
+        </w:rPr>
+        <w:t>createdAt</w:t>
+      </w:r>
+      <w:r>
+        <w:rPr>
+          <w:rStyle w:val="HTMLCode"/>
+          <w:rFonts w:eastAsiaTheme="minorHAnsi"/>
+          <w:lang w:val="en-US"/>
+        </w:rPr>
+        <w:t xml:space="preserve"> LocaleDateTime</w:t>
+      </w:r>
+    </w:p>
+    <w:p>
+      <w:pPr>
+        <w:pStyle w:val="ListParagraph"/>
+        <w:numPr>
+          <w:ilvl w:val="1"/>
+          <w:numId w:val="1"/>
+        </w:numPr>
+        <w:rPr>
+          <w:rStyle w:val="HTMLCode"/>
+          <w:rFonts w:eastAsiaTheme="minorHAnsi"/>
+        </w:rPr>
+      </w:pPr>
+      <w:r>
+        <w:rPr>
+          <w:rStyle w:val="HTMLCode"/>
+          <w:rFonts w:eastAsiaTheme="minorHAnsi"/>
+        </w:rPr>
+        <w:t>updatedAt</w:t>
+      </w:r>
+      <w:r>
+        <w:rPr>
+          <w:rStyle w:val="HTMLCode"/>
+          <w:rFonts w:eastAsiaTheme="minorHAnsi"/>
           <w:lang w:val="en-US"/>
         </w:rPr>
         <w:t xml:space="preserve"> </w:t>
       </w:r>
-      <w:proofErr w:type="spellStart"/>
-      <w:r>
-        <w:rPr>
-          <w:rFonts w:ascii="Times New Roman" w:hAnsi="Times New Roman" w:cs="Times New Roman"/>
-          <w:sz w:val="32"/>
-          <w:szCs w:val="32"/>
-          <w:lang w:val="en-US"/>
-        </w:rPr>
-        <w:t>Dadaszade</w:t>
-      </w:r>
-      <w:proofErr w:type="spellEnd"/>
-    </w:p>
-    <w:p>
-      <w:pPr>
-        <w:rPr>
-          <w:rFonts w:ascii="Times New Roman" w:hAnsi="Times New Roman" w:cs="Times New Roman"/>
-          <w:sz w:val="32"/>
-          <w:szCs w:val="32"/>
-          <w:lang w:val="en-US"/>
-        </w:rPr>
-      </w:pPr>
-      <w:r>
-        <w:rPr>
-          <w:rFonts w:ascii="Times New Roman" w:hAnsi="Times New Roman" w:cs="Times New Roman"/>
-          <w:sz w:val="32"/>
-          <w:szCs w:val="32"/>
-          <w:lang w:val="en-US"/>
-        </w:rPr>
-        <w:t xml:space="preserve">Entity </w:t>
-      </w:r>
-    </w:p>
-    <w:p>
-      <w:pPr>
-        <w:pStyle w:val="ListParagraph"/>
-        <w:numPr>
-          <w:ilvl w:val="0"/>
-          <w:numId w:val="1"/>
-        </w:numPr>
-        <w:rPr>
-          <w:rStyle w:val="HTMLCode"/>
-          <w:rFonts w:eastAsiaTheme="minorHAnsi"/>
-        </w:rPr>
-      </w:pPr>
-      <w:r>
-        <w:rPr>
-          <w:rStyle w:val="HTMLCode"/>
-          <w:rFonts w:eastAsiaTheme="minorHAnsi"/>
-        </w:rPr>
-        <w:t>Announcement</w:t>
-      </w:r>
-    </w:p>
-    <w:p>
-      <w:pPr>
-        <w:pStyle w:val="ListParagraph"/>
-        <w:numPr>
-          <w:ilvl w:val="1"/>
-          <w:numId w:val="1"/>
-        </w:numPr>
-        <w:rPr>
-          <w:rStyle w:val="HTMLCode"/>
-          <w:rFonts w:eastAsiaTheme="minorHAnsi"/>
-        </w:rPr>
-      </w:pPr>
-      <w:r>
-        <w:rPr>
-          <w:rStyle w:val="HTMLCode"/>
-          <w:rFonts w:eastAsiaTheme="minorHAnsi"/>
-          <w:lang w:val="en-US"/>
-        </w:rPr>
-        <w:t xml:space="preserve">Id: long </w:t>
-      </w:r>
-    </w:p>
-    <w:p>
-      <w:pPr>
-        <w:pStyle w:val="ListParagraph"/>
-        <w:numPr>
-          <w:ilvl w:val="1"/>
-          <w:numId w:val="1"/>
-        </w:numPr>
-        <w:rPr>
-          <w:rStyle w:val="HTMLCode"/>
-          <w:rFonts w:eastAsiaTheme="minorHAnsi"/>
-        </w:rPr>
-      </w:pPr>
-      <w:r>
-        <w:rPr>
-          <w:rStyle w:val="HTMLCode"/>
-          <w:rFonts w:eastAsiaTheme="minorHAnsi"/>
-          <w:lang w:val="en-US"/>
-        </w:rPr>
-        <w:t>Title: String</w:t>
-      </w:r>
-    </w:p>
-    <w:p>
-      <w:pPr>
-        <w:pStyle w:val="ListParagraph"/>
-        <w:numPr>
-          <w:ilvl w:val="1"/>
-          <w:numId w:val="1"/>
-        </w:numPr>
-        <w:rPr>
-          <w:rStyle w:val="HTMLCode"/>
-          <w:rFonts w:eastAsiaTheme="minorHAnsi"/>
-        </w:rPr>
-      </w:pPr>
-      <w:r>
-        <w:rPr>
-          <w:rStyle w:val="HTMLCode"/>
-          <w:rFonts w:eastAsiaTheme="minorHAnsi"/>
-        </w:rPr>
-        <w:t>D</w:t>
-      </w:r>
-      <w:r>
-        <w:rPr>
-          <w:rStyle w:val="HTMLCode"/>
-          <w:rFonts w:eastAsiaTheme="minorHAnsi"/>
-        </w:rPr>
-        <w:t>escription</w:t>
-      </w:r>
-      <w:r>
-        <w:rPr>
-          <w:rStyle w:val="HTMLCode"/>
-          <w:rFonts w:eastAsiaTheme="minorHAnsi"/>
-          <w:lang w:val="en-US"/>
-        </w:rPr>
-        <w:t xml:space="preserve">: </w:t>
-      </w:r>
-      <w:proofErr w:type="spellStart"/>
-      <w:r>
-        <w:rPr>
-          <w:rStyle w:val="HTMLCode"/>
-          <w:rFonts w:eastAsiaTheme="minorHAnsi"/>
-          <w:lang w:val="en-US"/>
-        </w:rPr>
-        <w:t>Strng</w:t>
-      </w:r>
-      <w:proofErr w:type="spellEnd"/>
-    </w:p>
-    <w:p>
-      <w:pPr>
-        <w:pStyle w:val="ListParagraph"/>
-        <w:numPr>
-          <w:ilvl w:val="1"/>
-          <w:numId w:val="1"/>
-        </w:numPr>
-        <w:rPr>
-          <w:rStyle w:val="HTMLCode"/>
-          <w:rFonts w:eastAsiaTheme="minorHAnsi"/>
-        </w:rPr>
-      </w:pPr>
-      <w:r>
-        <w:rPr>
-          <w:rStyle w:val="HTMLCode"/>
-          <w:rFonts w:eastAsiaTheme="minorHAnsi"/>
-        </w:rPr>
-        <w:t>userId</w:t>
-      </w:r>
-      <w:r>
-        <w:rPr>
-          <w:rStyle w:val="HTMLCode"/>
-          <w:rFonts w:eastAsiaTheme="minorHAnsi"/>
-          <w:lang w:val="en-US"/>
-        </w:rPr>
-        <w:t>: String</w:t>
-      </w:r>
-    </w:p>
-    <w:p>
-      <w:pPr>
-        <w:pStyle w:val="ListParagraph"/>
-        <w:numPr>
-          <w:ilvl w:val="1"/>
-          <w:numId w:val="1"/>
-        </w:numPr>
-        <w:rPr>
-          <w:rStyle w:val="HTMLCode"/>
-          <w:rFonts w:eastAsiaTheme="minorHAnsi"/>
-        </w:rPr>
-      </w:pPr>
-      <w:r>
-        <w:rPr>
-          <w:rStyle w:val="HTMLCode"/>
-          <w:rFonts w:eastAsiaTheme="minorHAnsi"/>
-          <w:lang w:val="en-US"/>
-        </w:rPr>
-        <w:t>status</w:t>
-      </w:r>
-      <w:r>
-        <w:rPr>
-          <w:rStyle w:val="HTMLCode"/>
-          <w:rFonts w:eastAsiaTheme="minorHAnsi"/>
-          <w:lang w:val="en-US"/>
-        </w:rPr>
-        <w:t>: String</w:t>
-      </w:r>
-      <w:r>
-        <w:rPr>
-          <w:rStyle w:val="HTMLCode"/>
-          <w:rFonts w:eastAsiaTheme="minorHAnsi"/>
-          <w:lang w:val="en-US"/>
-        </w:rPr>
-        <w:t>.   (DRAFT, PUBLISHDED, HIDDEN)</w:t>
-      </w:r>
-    </w:p>
-    <w:p>
-      <w:pPr>
-        <w:pStyle w:val="ListParagraph"/>
-        <w:numPr>
-          <w:ilvl w:val="1"/>
-          <w:numId w:val="1"/>
-        </w:numPr>
-        <w:rPr>
-          <w:rStyle w:val="HTMLCode"/>
-          <w:rFonts w:eastAsiaTheme="minorHAnsi"/>
-        </w:rPr>
-      </w:pPr>
-      <w:r>
-        <w:rPr>
-          <w:rStyle w:val="HTMLCode"/>
-          <w:rFonts w:eastAsiaTheme="minorHAnsi"/>
-        </w:rPr>
-        <w:t>createdAt</w:t>
-      </w:r>
-      <w:r>
-        <w:rPr>
-          <w:rStyle w:val="HTMLCode"/>
-          <w:rFonts w:eastAsiaTheme="minorHAnsi"/>
-          <w:lang w:val="en-US"/>
-        </w:rPr>
-        <w:t xml:space="preserve"> </w:t>
-      </w:r>
-      <w:proofErr w:type="spellStart"/>
       <w:r>
         <w:rPr>
           <w:rStyle w:val="HTMLCode"/>
@@ -322,45 +271,6 @@
         </w:rPr>
         <w:t>LocaleDateTime</w:t>
       </w:r>
-      <w:proofErr w:type="spellEnd"/>
-    </w:p>
-    <w:p>
-      <w:pPr>
-        <w:pStyle w:val="ListParagraph"/>
-        <w:numPr>
-          <w:ilvl w:val="1"/>
-          <w:numId w:val="1"/>
-        </w:numPr>
-        <w:rPr>
-          <w:rStyle w:val="HTMLCode"/>
-          <w:rFonts w:eastAsiaTheme="minorHAnsi"/>
-        </w:rPr>
-      </w:pPr>
-      <w:r>
-        <w:rPr>
-          <w:rStyle w:val="HTMLCode"/>
-          <w:rFonts w:eastAsiaTheme="minorHAnsi"/>
-        </w:rPr>
-        <w:t>updatedAt</w:t>
-      </w:r>
-      <w:r>
-        <w:rPr>
-          <w:rStyle w:val="HTMLCode"/>
-          <w:rFonts w:eastAsiaTheme="minorHAnsi"/>
-          <w:lang w:val="en-US"/>
-        </w:rPr>
-        <w:t xml:space="preserve"> </w:t>
-      </w:r>
-      <w:proofErr w:type="spellStart"/>
-      <w:r>
-        <w:rPr>
-          <w:rStyle w:val="HTMLCode"/>
-          <w:rFonts w:eastAsiaTheme="minorHAnsi"/>
-          <w:lang w:val="en-US"/>
-        </w:rPr>
-        <w:t>LocaleDateTime</w:t>
-      </w:r>
-      <w:proofErr w:type="spellEnd"/>
     </w:p>
     <w:p>
       <w:pPr>
@@ -387,18 +297,8 @@
           <w:rFonts w:eastAsiaTheme="minorHAnsi"/>
           <w:lang w:val="en-US"/>
         </w:rPr>
-        <w:t xml:space="preserve"> </w:t>
-      </w:r>
-      <w:proofErr w:type="spellStart"/>
-      <w:r>
-        <w:rPr>
-          <w:rStyle w:val="HTMLCode"/>
-          <w:rFonts w:eastAsiaTheme="minorHAnsi"/>
-          <w:lang w:val="en-US"/>
-        </w:rPr>
-        <w:t>boolean</w:t>
-      </w:r>
-      <w:proofErr w:type="spellEnd"/>
+        <w:t xml:space="preserve"> boolean</w:t>
+      </w:r>
     </w:p>
     <w:p>
       <w:pPr>
@@ -626,79 +526,17 @@
           <w:szCs w:val="32"/>
           <w:lang w:val="en-US"/>
         </w:rPr>
-        <w:t>-</w:t>
-      </w:r>
-      <w:proofErr w:type="spellStart"/>
-      <w:proofErr w:type="gramStart"/>
-      <w:r>
-        <w:rPr>
-          <w:rFonts w:ascii="Times New Roman" w:hAnsi="Times New Roman" w:cs="Times New Roman"/>
-          <w:sz w:val="32"/>
-          <w:szCs w:val="32"/>
-          <w:lang w:val="en-US"/>
-        </w:rPr>
-        <w:t>ms</w:t>
-      </w:r>
-      <w:proofErr w:type="spellEnd"/>
-      <w:r>
-        <w:rPr>
-          <w:rFonts w:ascii="Times New Roman" w:hAnsi="Times New Roman" w:cs="Times New Roman"/>
-          <w:sz w:val="32"/>
-          <w:szCs w:val="32"/>
-          <w:lang w:val="en-US"/>
-        </w:rPr>
-        <w:t>(</w:t>
-      </w:r>
-      <w:proofErr w:type="gramEnd"/>
-      <w:r>
-        <w:rPr>
-          <w:rFonts w:ascii="Times New Roman" w:hAnsi="Times New Roman" w:cs="Times New Roman"/>
-          <w:sz w:val="32"/>
-          <w:szCs w:val="32"/>
-          <w:lang w:val="en-US"/>
-        </w:rPr>
-        <w:t>RabbitMQ)</w:t>
-      </w:r>
-      <w:r>
-        <w:rPr>
-          <w:rFonts w:ascii="Times New Roman" w:hAnsi="Times New Roman" w:cs="Times New Roman"/>
-          <w:sz w:val="32"/>
-          <w:szCs w:val="32"/>
-          <w:lang w:val="en-US"/>
-        </w:rPr>
-        <w:t xml:space="preserve"> </w:t>
-      </w:r>
-      <w:proofErr w:type="spellStart"/>
-      <w:r>
-        <w:rPr>
-          <w:rFonts w:ascii="Times New Roman" w:hAnsi="Times New Roman" w:cs="Times New Roman"/>
-          <w:sz w:val="32"/>
-          <w:szCs w:val="32"/>
-          <w:lang w:val="en-US"/>
-        </w:rPr>
-        <w:t>Cavid</w:t>
-      </w:r>
-      <w:proofErr w:type="spellEnd"/>
-      <w:r>
-        <w:rPr>
-          <w:rFonts w:ascii="Times New Roman" w:hAnsi="Times New Roman" w:cs="Times New Roman"/>
-          <w:sz w:val="32"/>
-          <w:szCs w:val="32"/>
-          <w:lang w:val="en-US"/>
-        </w:rPr>
-        <w:t xml:space="preserve"> </w:t>
-      </w:r>
-      <w:proofErr w:type="spellStart"/>
-      <w:r>
-        <w:rPr>
-          <w:rFonts w:ascii="Times New Roman" w:hAnsi="Times New Roman" w:cs="Times New Roman"/>
-          <w:sz w:val="32"/>
-          <w:szCs w:val="32"/>
-          <w:lang w:val="en-US"/>
-        </w:rPr>
-        <w:t>Huseynzade</w:t>
-      </w:r>
-      <w:proofErr w:type="spellEnd"/>
+        <w:t>-ms(RabbitMQ)</w:t>
+      </w:r>
+      <w:r>
+        <w:rPr>
+          <w:rFonts w:ascii="Times New Roman" w:hAnsi="Times New Roman" w:cs="Times New Roman"/>
+          <w:sz w:val="32"/>
+          <w:szCs w:val="32"/>
+          <w:lang w:val="en-US"/>
+        </w:rPr>
+        <w:t xml:space="preserve"> Cavid Huseynzade</w:t>
+      </w:r>
     </w:p>
     <w:p>
       <w:pPr>
@@ -712,7 +550,6 @@
           <w:rFonts w:eastAsiaTheme="minorHAnsi"/>
         </w:rPr>
       </w:pPr>
-      <w:proofErr w:type="spellStart"/>
       <w:r>
         <w:rPr>
           <w:rStyle w:val="HTMLCode"/>
@@ -721,7 +558,6 @@
         </w:rPr>
         <w:t>EmployeNotifcatation</w:t>
       </w:r>
-      <w:proofErr w:type="spellEnd"/>
       <w:r>
         <w:rPr>
           <w:rStyle w:val="HTMLCode"/>
@@ -852,24 +688,14 @@
           <w:rFonts w:eastAsiaTheme="minorHAnsi"/>
         </w:rPr>
       </w:pPr>
-      <w:proofErr w:type="spellStart"/>
-      <w:r>
-        <w:rPr>
-          <w:rStyle w:val="HTMLCode"/>
-          <w:rFonts w:eastAsiaTheme="minorHAnsi"/>
-          <w:lang w:val="en-US"/>
-        </w:rPr>
-        <w:t>Annaouncment</w:t>
-      </w:r>
-      <w:r>
-        <w:rPr>
-          <w:rStyle w:val="HTMLCode"/>
-          <w:rFonts w:eastAsiaTheme="minorHAnsi"/>
-          <w:lang w:val="en-US"/>
-        </w:rPr>
-        <w:t>Notifcatation</w:t>
-      </w:r>
-      <w:proofErr w:type="spellEnd"/>
+      <w:r>
+        <w:rPr>
+          <w:rStyle w:val="HTMLCode"/>
+          <w:rFonts w:eastAsiaTheme="minorHAnsi"/>
+          <w:lang w:val="en-US"/>
+        </w:rPr>
+        <w:t>AnnaouncmentNotifcatation</w:t>
+      </w:r>
       <w:r>
         <w:rPr>
           <w:rStyle w:val="HTMLCode"/>
@@ -883,31 +709,7 @@
           <w:rFonts w:eastAsiaTheme="minorHAnsi"/>
           <w:lang w:val="en-US"/>
         </w:rPr>
-        <w:t>. (</w:t>
-      </w:r>
-      <w:r>
-        <w:rPr>
-          <w:rStyle w:val="HTMLCode"/>
-          <w:rFonts w:eastAsiaTheme="minorHAnsi"/>
-          <w:lang w:val="en-US"/>
-        </w:rPr>
-        <w:t>ANNOUNCMENT</w:t>
-      </w:r>
-      <w:r>
-        <w:rPr>
-          <w:rStyle w:val="HTMLCode"/>
-          <w:rFonts w:eastAsiaTheme="minorHAnsi"/>
-          <w:lang w:val="en-US"/>
-        </w:rPr>
-        <w:t>_</w:t>
-      </w:r>
-      <w:r>
-        <w:rPr>
-          <w:rStyle w:val="HTMLCode"/>
-          <w:rFonts w:eastAsiaTheme="minorHAnsi"/>
-          <w:lang w:val="en-US"/>
-        </w:rPr>
-        <w:t>NO</w:t>
+        <w:t>. (ANNOUNCMENT_NO</w:t>
       </w:r>
       <w:r>
         <w:rPr>
@@ -1004,79 +806,7 @@
           <w:rFonts w:eastAsiaTheme="minorHAnsi"/>
           <w:lang w:val="en-US"/>
         </w:rPr>
-        <w:t xml:space="preserve">Get all email </w:t>
-      </w:r>
-      <w:proofErr w:type="spellStart"/>
-      <w:r>
-        <w:rPr>
-          <w:rStyle w:val="HTMLCode"/>
-          <w:rFonts w:eastAsiaTheme="minorHAnsi"/>
-          <w:lang w:val="en-US"/>
-        </w:rPr>
-        <w:t>addres</w:t>
-      </w:r>
-      <w:proofErr w:type="spellEnd"/>
-      <w:r>
-        <w:rPr>
-          <w:rStyle w:val="HTMLCode"/>
-          <w:rFonts w:eastAsiaTheme="minorHAnsi"/>
-          <w:lang w:val="en-US"/>
-        </w:rPr>
-        <w:t xml:space="preserve"> from </w:t>
-      </w:r>
-      <w:proofErr w:type="spellStart"/>
-      <w:r>
-        <w:rPr>
-          <w:rStyle w:val="HTMLCode"/>
-          <w:rFonts w:eastAsiaTheme="minorHAnsi"/>
-          <w:lang w:val="en-US"/>
-        </w:rPr>
-        <w:t>employye</w:t>
-      </w:r>
-      <w:proofErr w:type="spellEnd"/>
-      <w:r>
-        <w:rPr>
-          <w:rStyle w:val="HTMLCode"/>
-          <w:rFonts w:eastAsiaTheme="minorHAnsi"/>
-          <w:lang w:val="en-US"/>
-        </w:rPr>
-        <w:t xml:space="preserve"> -</w:t>
-      </w:r>
-      <w:proofErr w:type="spellStart"/>
-      <w:r>
-        <w:rPr>
-          <w:rStyle w:val="HTMLCode"/>
-          <w:rFonts w:eastAsiaTheme="minorHAnsi"/>
-          <w:lang w:val="en-US"/>
-        </w:rPr>
-        <w:t>ms.</w:t>
-      </w:r>
-      <w:proofErr w:type="spellEnd"/>
-      <w:r>
-        <w:rPr>
-          <w:rStyle w:val="HTMLCode"/>
-          <w:rFonts w:eastAsiaTheme="minorHAnsi"/>
-          <w:lang w:val="en-US"/>
-        </w:rPr>
-        <w:t xml:space="preserve"> (</w:t>
-      </w:r>
-      <w:proofErr w:type="spellStart"/>
-      <w:r>
-        <w:rPr>
-          <w:rStyle w:val="HTMLCode"/>
-          <w:rFonts w:eastAsiaTheme="minorHAnsi"/>
-          <w:lang w:val="en-US"/>
-        </w:rPr>
-        <w:t>FeignClient</w:t>
-      </w:r>
-      <w:proofErr w:type="spellEnd"/>
-      <w:r>
-        <w:rPr>
-          <w:rStyle w:val="HTMLCode"/>
-          <w:rFonts w:eastAsiaTheme="minorHAnsi"/>
-          <w:lang w:val="en-US"/>
-        </w:rPr>
-        <w:t>)</w:t>
+        <w:t>Get all email addres from employye -ms. (FeignClient)</w:t>
       </w:r>
     </w:p>
     <w:p>
@@ -1114,58 +844,47 @@
           <w:szCs w:val="32"/>
           <w:lang w:val="en-US"/>
         </w:rPr>
-        <w:t>employee-</w:t>
-      </w:r>
-      <w:proofErr w:type="spellStart"/>
-      <w:r>
-        <w:rPr>
-          <w:rFonts w:ascii="Times New Roman" w:hAnsi="Times New Roman" w:cs="Times New Roman"/>
-          <w:sz w:val="32"/>
-          <w:szCs w:val="32"/>
-          <w:lang w:val="en-US"/>
-        </w:rPr>
-        <w:t>ms</w:t>
-      </w:r>
-      <w:proofErr w:type="spellEnd"/>
-      <w:r>
-        <w:rPr>
-          <w:rFonts w:ascii="Times New Roman" w:hAnsi="Times New Roman" w:cs="Times New Roman"/>
-          <w:sz w:val="32"/>
-          <w:szCs w:val="32"/>
-          <w:lang w:val="en-US"/>
-        </w:rPr>
-        <w:t xml:space="preserve"> (Ibrahim, </w:t>
-      </w:r>
-      <w:proofErr w:type="spellStart"/>
-      <w:r>
-        <w:rPr>
-          <w:rFonts w:ascii="Times New Roman" w:hAnsi="Times New Roman" w:cs="Times New Roman"/>
-          <w:sz w:val="32"/>
-          <w:szCs w:val="32"/>
-          <w:lang w:val="en-US"/>
-        </w:rPr>
-        <w:t>Mehmmed</w:t>
-      </w:r>
-      <w:proofErr w:type="spellEnd"/>
-      <w:r>
-        <w:rPr>
-          <w:rFonts w:ascii="Times New Roman" w:hAnsi="Times New Roman" w:cs="Times New Roman"/>
-          <w:sz w:val="32"/>
-          <w:szCs w:val="32"/>
-          <w:lang w:val="en-US"/>
-        </w:rPr>
-        <w:t>, Peri)</w:t>
-      </w:r>
-    </w:p>
-    <w:p>
-      <w:pPr>
-        <w:rPr>
-          <w:rFonts w:ascii="Times New Roman" w:hAnsi="Times New Roman" w:cs="Times New Roman"/>
-          <w:sz w:val="32"/>
-          <w:szCs w:val="32"/>
-          <w:lang w:val="en-US"/>
-        </w:rPr>
-      </w:pPr>
+        <w:t>employee-ms</w:t>
+      </w:r>
+      <w:r>
+        <w:rPr>
+          <w:rFonts w:ascii="Times New Roman" w:hAnsi="Times New Roman" w:cs="Times New Roman"/>
+          <w:sz w:val="32"/>
+          <w:szCs w:val="32"/>
+          <w:lang w:val="en-US"/>
+        </w:rPr>
+        <w:t xml:space="preserve"> (Ibrahim, Meh</w:t>
+      </w:r>
+      <w:r>
+        <w:rPr>
+          <w:rFonts w:ascii="Times New Roman" w:hAnsi="Times New Roman" w:cs="Times New Roman"/>
+          <w:sz w:val="32"/>
+          <w:szCs w:val="32"/>
+          <w:lang w:val="en-US"/>
+        </w:rPr>
+        <w:t>e</w:t>
+      </w:r>
+      <w:r>
+        <w:rPr>
+          <w:rFonts w:ascii="Times New Roman" w:hAnsi="Times New Roman" w:cs="Times New Roman"/>
+          <w:sz w:val="32"/>
+          <w:szCs w:val="32"/>
+          <w:lang w:val="en-US"/>
+        </w:rPr>
+        <w:t>mmed, Peri)</w:t>
+      </w:r>
+    </w:p>
+    <w:p>
+      <w:pPr>
+        <w:rPr>
+          <w:rFonts w:ascii="Times New Roman" w:hAnsi="Times New Roman" w:cs="Times New Roman"/>
+          <w:sz w:val="32"/>
+          <w:szCs w:val="32"/>
+          <w:lang w:val="en-US"/>
+        </w:rPr>
+      </w:pPr>
+      <w:bookmarkStart w:id="0" w:name="_GoBack"/>
+      <w:bookmarkEnd w:id="0"/>
     </w:p>
     <w:p>
       <w:pPr>
@@ -1312,7 +1031,6 @@
           <w:rFonts w:eastAsiaTheme="minorHAnsi"/>
         </w:rPr>
       </w:pPr>
-      <w:proofErr w:type="spellStart"/>
       <w:r>
         <w:rPr>
           <w:rStyle w:val="HTMLCode"/>
@@ -1321,7 +1039,6 @@
         </w:rPr>
         <w:t>Department_id</w:t>
       </w:r>
-      <w:proofErr w:type="spellEnd"/>
     </w:p>
     <w:p>
       <w:pPr>
@@ -1461,7 +1178,6 @@
           <w:rFonts w:eastAsiaTheme="minorHAnsi"/>
         </w:rPr>
       </w:pPr>
-      <w:proofErr w:type="spellStart"/>
       <w:r>
         <w:rPr>
           <w:rStyle w:val="HTMLCode"/>
@@ -1470,7 +1186,6 @@
         </w:rPr>
         <w:t>Addres</w:t>
       </w:r>
-      <w:proofErr w:type="spellEnd"/>
     </w:p>
     <w:p>
       <w:pPr>
@@ -1505,7 +1220,6 @@
           <w:rFonts w:eastAsiaTheme="minorHAnsi"/>
         </w:rPr>
       </w:pPr>
-      <w:proofErr w:type="spellStart"/>
       <w:r>
         <w:rPr>
           <w:rStyle w:val="HTMLCode"/>
@@ -1514,21 +1228,19 @@
         </w:rPr>
         <w:t>DocId</w:t>
       </w:r>
-      <w:proofErr w:type="spellEnd"/>
-    </w:p>
-    <w:p>
-      <w:pPr>
-        <w:pStyle w:val="ListParagraph"/>
-        <w:numPr>
-          <w:ilvl w:val="1"/>
-          <w:numId w:val="1"/>
-        </w:numPr>
-        <w:rPr>
-          <w:rStyle w:val="HTMLCode"/>
-          <w:rFonts w:eastAsiaTheme="minorHAnsi"/>
-        </w:rPr>
-      </w:pPr>
-      <w:proofErr w:type="spellStart"/>
+    </w:p>
+    <w:p>
+      <w:pPr>
+        <w:pStyle w:val="ListParagraph"/>
+        <w:numPr>
+          <w:ilvl w:val="1"/>
+          <w:numId w:val="1"/>
+        </w:numPr>
+        <w:rPr>
+          <w:rStyle w:val="HTMLCode"/>
+          <w:rFonts w:eastAsiaTheme="minorHAnsi"/>
+        </w:rPr>
+      </w:pPr>
       <w:r>
         <w:rPr>
           <w:rStyle w:val="HTMLCode"/>
@@ -1537,7 +1249,6 @@
         </w:rPr>
         <w:t>Position_id</w:t>
       </w:r>
-      <w:proofErr w:type="spellEnd"/>
     </w:p>
     <w:p>
       <w:pPr>
@@ -1637,7 +1348,6 @@
           <w:rFonts w:eastAsiaTheme="minorHAnsi"/>
         </w:rPr>
       </w:pPr>
-      <w:proofErr w:type="spellStart"/>
       <w:r>
         <w:rPr>
           <w:rStyle w:val="HTMLCode"/>
@@ -1646,21 +1356,19 @@
         </w:rPr>
         <w:t>Start_date</w:t>
       </w:r>
-      <w:proofErr w:type="spellEnd"/>
-    </w:p>
-    <w:p>
-      <w:pPr>
-        <w:pStyle w:val="ListParagraph"/>
-        <w:numPr>
-          <w:ilvl w:val="1"/>
-          <w:numId w:val="1"/>
-        </w:numPr>
-        <w:rPr>
-          <w:rStyle w:val="HTMLCode"/>
-          <w:rFonts w:eastAsiaTheme="minorHAnsi"/>
-        </w:rPr>
-      </w:pPr>
-      <w:proofErr w:type="spellStart"/>
+    </w:p>
+    <w:p>
+      <w:pPr>
+        <w:pStyle w:val="ListParagraph"/>
+        <w:numPr>
+          <w:ilvl w:val="1"/>
+          <w:numId w:val="1"/>
+        </w:numPr>
+        <w:rPr>
+          <w:rStyle w:val="HTMLCode"/>
+          <w:rFonts w:eastAsiaTheme="minorHAnsi"/>
+        </w:rPr>
+      </w:pPr>
       <w:r>
         <w:rPr>
           <w:rStyle w:val="HTMLCode"/>
@@ -1669,21 +1377,19 @@
         </w:rPr>
         <w:t>End_date</w:t>
       </w:r>
-      <w:proofErr w:type="spellEnd"/>
-    </w:p>
-    <w:p>
-      <w:pPr>
-        <w:pStyle w:val="ListParagraph"/>
-        <w:numPr>
-          <w:ilvl w:val="1"/>
-          <w:numId w:val="1"/>
-        </w:numPr>
-        <w:rPr>
-          <w:rStyle w:val="HTMLCode"/>
-          <w:rFonts w:eastAsiaTheme="minorHAnsi"/>
-        </w:rPr>
-      </w:pPr>
-      <w:proofErr w:type="spellStart"/>
+    </w:p>
+    <w:p>
+      <w:pPr>
+        <w:pStyle w:val="ListParagraph"/>
+        <w:numPr>
+          <w:ilvl w:val="1"/>
+          <w:numId w:val="1"/>
+        </w:numPr>
+        <w:rPr>
+          <w:rStyle w:val="HTMLCode"/>
+          <w:rFonts w:eastAsiaTheme="minorHAnsi"/>
+        </w:rPr>
+      </w:pPr>
       <w:r>
         <w:rPr>
           <w:rStyle w:val="HTMLCode"/>
@@ -1692,21 +1398,19 @@
         </w:rPr>
         <w:t>Postion</w:t>
       </w:r>
-      <w:proofErr w:type="spellEnd"/>
-    </w:p>
-    <w:p>
-      <w:pPr>
-        <w:pStyle w:val="ListParagraph"/>
-        <w:numPr>
-          <w:ilvl w:val="1"/>
-          <w:numId w:val="1"/>
-        </w:numPr>
-        <w:rPr>
-          <w:rStyle w:val="HTMLCode"/>
-          <w:rFonts w:eastAsiaTheme="minorHAnsi"/>
-        </w:rPr>
-      </w:pPr>
-      <w:proofErr w:type="spellStart"/>
+    </w:p>
+    <w:p>
+      <w:pPr>
+        <w:pStyle w:val="ListParagraph"/>
+        <w:numPr>
+          <w:ilvl w:val="1"/>
+          <w:numId w:val="1"/>
+        </w:numPr>
+        <w:rPr>
+          <w:rStyle w:val="HTMLCode"/>
+          <w:rFonts w:eastAsiaTheme="minorHAnsi"/>
+        </w:rPr>
+      </w:pPr>
       <w:r>
         <w:rPr>
           <w:rStyle w:val="HTMLCode"/>
@@ -1715,7 +1419,6 @@
         </w:rPr>
         <w:t>Employee_id</w:t>
       </w:r>
-      <w:proofErr w:type="spellEnd"/>
       <w:r>
         <w:rPr>
           <w:rStyle w:val="HTMLCode"/>
@@ -2238,69 +1941,39 @@
         </w:rPr>
         <w:t>//</w:t>
       </w:r>
-      <w:r>
-        <w:rPr>
-          <w:rFonts w:ascii="Times New Roman" w:hAnsi="Times New Roman" w:cs="Times New Roman"/>
-          <w:sz w:val="32"/>
-          <w:szCs w:val="32"/>
-        </w:rPr>
-        <w:fldChar w:fldCharType="begin"/>
-      </w:r>
-      <w:r>
-        <w:rPr>
-          <w:rFonts w:ascii="Times New Roman" w:hAnsi="Times New Roman" w:cs="Times New Roman"/>
-          <w:sz w:val="32"/>
-          <w:szCs w:val="32"/>
-        </w:rPr>
-        <w:instrText xml:space="preserve"> HYPERLINK "https://gitlab.com/anarxocayev/xezer-tv/-/tree/main/inquiry-ms" </w:instrText>
-      </w:r>
-      <w:r>
-        <w:rPr>
-          <w:rFonts w:ascii="Times New Roman" w:hAnsi="Times New Roman" w:cs="Times New Roman"/>
-          <w:sz w:val="32"/>
-          <w:szCs w:val="32"/>
-        </w:rPr>
-        <w:fldChar w:fldCharType="separate"/>
-      </w:r>
-      <w:r>
-        <w:rPr>
-          <w:rStyle w:val="Hyperlink"/>
-          <w:rFonts w:ascii="Times New Roman" w:hAnsi="Times New Roman" w:cs="Times New Roman"/>
-          <w:color w:val="auto"/>
-          <w:sz w:val="32"/>
-          <w:szCs w:val="32"/>
-          <w:shd w:val="clear" w:color="auto" w:fill="FFFFFF"/>
-        </w:rPr>
-        <w:t>inquiry-ms</w:t>
-      </w:r>
-      <w:r>
-        <w:rPr>
-          <w:rFonts w:ascii="Times New Roman" w:hAnsi="Times New Roman" w:cs="Times New Roman"/>
-          <w:sz w:val="32"/>
-          <w:szCs w:val="32"/>
-        </w:rPr>
-        <w:fldChar w:fldCharType="end"/>
-      </w:r>
-    </w:p>
-    <w:p>
-      <w:pPr>
-        <w:rPr>
-          <w:rFonts w:ascii="Times New Roman" w:hAnsi="Times New Roman" w:cs="Times New Roman"/>
-          <w:sz w:val="32"/>
-          <w:szCs w:val="32"/>
-        </w:rPr>
-      </w:pPr>
-    </w:p>
-    <w:p>
-      <w:pPr>
-        <w:rPr>
-          <w:rFonts w:ascii="Times New Roman" w:hAnsi="Times New Roman" w:cs="Times New Roman"/>
-          <w:sz w:val="32"/>
-          <w:szCs w:val="32"/>
-          <w:lang w:val="en-US"/>
-        </w:rPr>
-      </w:pPr>
-      <w:hyperlink r:id="rId5" w:history="1">
+      <w:hyperlink r:id="rId6" w:history="1">
+        <w:r>
+          <w:rPr>
+            <w:rStyle w:val="Hyperlink"/>
+            <w:rFonts w:ascii="Times New Roman" w:hAnsi="Times New Roman" w:cs="Times New Roman"/>
+            <w:color w:val="auto"/>
+            <w:sz w:val="32"/>
+            <w:szCs w:val="32"/>
+            <w:shd w:val="clear" w:color="auto" w:fill="FFFFFF"/>
+          </w:rPr>
+          <w:t>inquiry-ms</w:t>
+        </w:r>
+      </w:hyperlink>
+    </w:p>
+    <w:p>
+      <w:pPr>
+        <w:rPr>
+          <w:rFonts w:ascii="Times New Roman" w:hAnsi="Times New Roman" w:cs="Times New Roman"/>
+          <w:sz w:val="32"/>
+          <w:szCs w:val="32"/>
+        </w:rPr>
+      </w:pPr>
+    </w:p>
+    <w:p>
+      <w:pPr>
+        <w:rPr>
+          <w:rFonts w:ascii="Times New Roman" w:hAnsi="Times New Roman" w:cs="Times New Roman"/>
+          <w:sz w:val="32"/>
+          <w:szCs w:val="32"/>
+          <w:lang w:val="en-US"/>
+        </w:rPr>
+      </w:pPr>
+      <w:hyperlink r:id="rId7" w:history="1">
         <w:r>
           <w:rPr>
             <w:rStyle w:val="Hyperlink"/>
@@ -2320,27 +1993,7 @@
           <w:szCs w:val="32"/>
           <w:lang w:val="en-US"/>
         </w:rPr>
-        <w:t xml:space="preserve"> – (</w:t>
-      </w:r>
-      <w:proofErr w:type="spellStart"/>
-      <w:r>
-        <w:rPr>
-          <w:rFonts w:ascii="Times New Roman" w:hAnsi="Times New Roman" w:cs="Times New Roman"/>
-          <w:sz w:val="32"/>
-          <w:szCs w:val="32"/>
-          <w:lang w:val="en-US"/>
-        </w:rPr>
-        <w:t>Yunis,Samir,Senan</w:t>
-      </w:r>
-      <w:proofErr w:type="spellEnd"/>
-      <w:r>
-        <w:rPr>
-          <w:rFonts w:ascii="Times New Roman" w:hAnsi="Times New Roman" w:cs="Times New Roman"/>
-          <w:sz w:val="32"/>
-          <w:szCs w:val="32"/>
-          <w:lang w:val="en-US"/>
-        </w:rPr>
-        <w:t>)</w:t>
+        <w:t xml:space="preserve"> – (Yunis,Samir,Senan)</w:t>
       </w:r>
     </w:p>
     <w:p>
@@ -2406,7 +2059,6 @@
           <w:rFonts w:eastAsiaTheme="minorHAnsi"/>
         </w:rPr>
       </w:pPr>
-      <w:proofErr w:type="spellStart"/>
       <w:r>
         <w:rPr>
           <w:rStyle w:val="HTMLCode"/>
@@ -2415,7 +2067,6 @@
         </w:rPr>
         <w:t>user_name</w:t>
       </w:r>
-      <w:proofErr w:type="spellEnd"/>
     </w:p>
     <w:p>
       <w:pPr>
@@ -2450,7 +2101,6 @@
           <w:rFonts w:eastAsiaTheme="minorHAnsi"/>
         </w:rPr>
       </w:pPr>
-      <w:proofErr w:type="spellStart"/>
       <w:r>
         <w:rPr>
           <w:rStyle w:val="HTMLCode"/>
@@ -2459,21 +2109,19 @@
         </w:rPr>
         <w:t>isActive</w:t>
       </w:r>
-      <w:proofErr w:type="spellEnd"/>
-    </w:p>
-    <w:p>
-      <w:pPr>
-        <w:pStyle w:val="ListParagraph"/>
-        <w:numPr>
-          <w:ilvl w:val="1"/>
-          <w:numId w:val="1"/>
-        </w:numPr>
-        <w:rPr>
-          <w:rStyle w:val="HTMLCode"/>
-          <w:rFonts w:eastAsiaTheme="minorHAnsi"/>
-        </w:rPr>
-      </w:pPr>
-      <w:proofErr w:type="spellStart"/>
+    </w:p>
+    <w:p>
+      <w:pPr>
+        <w:pStyle w:val="ListParagraph"/>
+        <w:numPr>
+          <w:ilvl w:val="1"/>
+          <w:numId w:val="1"/>
+        </w:numPr>
+        <w:rPr>
+          <w:rStyle w:val="HTMLCode"/>
+          <w:rFonts w:eastAsiaTheme="minorHAnsi"/>
+        </w:rPr>
+      </w:pPr>
       <w:r>
         <w:rPr>
           <w:rStyle w:val="HTMLCode"/>
@@ -2490,7 +2138,6 @@
         </w:rPr>
         <w:t>mployee_id</w:t>
       </w:r>
-      <w:proofErr w:type="spellEnd"/>
       <w:r>
         <w:rPr>
           <w:rStyle w:val="HTMLCode"/>
@@ -2512,7 +2159,6 @@
           <w:rFonts w:eastAsiaTheme="minorHAnsi"/>
         </w:rPr>
       </w:pPr>
-      <w:proofErr w:type="spellStart"/>
       <w:r>
         <w:rPr>
           <w:rStyle w:val="HTMLCode"/>
@@ -2521,7 +2167,6 @@
         </w:rPr>
         <w:t>expir_date</w:t>
       </w:r>
-      <w:proofErr w:type="spellEnd"/>
     </w:p>
     <w:p>
       <w:pPr>
@@ -2577,7 +2222,6 @@
           <w:rFonts w:eastAsiaTheme="minorHAnsi"/>
         </w:rPr>
       </w:pPr>
-      <w:proofErr w:type="spellStart"/>
       <w:r>
         <w:rPr>
           <w:rStyle w:val="HTMLCode"/>
@@ -2586,21 +2230,19 @@
         </w:rPr>
         <w:t>role_user</w:t>
       </w:r>
-      <w:proofErr w:type="spellEnd"/>
-    </w:p>
-    <w:p>
-      <w:pPr>
-        <w:pStyle w:val="ListParagraph"/>
-        <w:numPr>
-          <w:ilvl w:val="1"/>
-          <w:numId w:val="1"/>
-        </w:numPr>
-        <w:rPr>
-          <w:rStyle w:val="HTMLCode"/>
-          <w:rFonts w:eastAsiaTheme="minorHAnsi"/>
-        </w:rPr>
-      </w:pPr>
-      <w:proofErr w:type="spellStart"/>
+    </w:p>
+    <w:p>
+      <w:pPr>
+        <w:pStyle w:val="ListParagraph"/>
+        <w:numPr>
+          <w:ilvl w:val="1"/>
+          <w:numId w:val="1"/>
+        </w:numPr>
+        <w:rPr>
+          <w:rStyle w:val="HTMLCode"/>
+          <w:rFonts w:eastAsiaTheme="minorHAnsi"/>
+        </w:rPr>
+      </w:pPr>
       <w:r>
         <w:rPr>
           <w:rStyle w:val="HTMLCode"/>
@@ -2609,21 +2251,19 @@
         </w:rPr>
         <w:t>role_id</w:t>
       </w:r>
-      <w:proofErr w:type="spellEnd"/>
-    </w:p>
-    <w:p>
-      <w:pPr>
-        <w:pStyle w:val="ListParagraph"/>
-        <w:numPr>
-          <w:ilvl w:val="1"/>
-          <w:numId w:val="1"/>
-        </w:numPr>
-        <w:rPr>
-          <w:rStyle w:val="HTMLCode"/>
-          <w:rFonts w:eastAsiaTheme="minorHAnsi"/>
-        </w:rPr>
-      </w:pPr>
-      <w:proofErr w:type="spellStart"/>
+    </w:p>
+    <w:p>
+      <w:pPr>
+        <w:pStyle w:val="ListParagraph"/>
+        <w:numPr>
+          <w:ilvl w:val="1"/>
+          <w:numId w:val="1"/>
+        </w:numPr>
+        <w:rPr>
+          <w:rStyle w:val="HTMLCode"/>
+          <w:rFonts w:eastAsiaTheme="minorHAnsi"/>
+        </w:rPr>
+      </w:pPr>
       <w:r>
         <w:rPr>
           <w:rStyle w:val="HTMLCode"/>
@@ -2632,7 +2272,6 @@
         </w:rPr>
         <w:t>user_id</w:t>
       </w:r>
-      <w:proofErr w:type="spellEnd"/>
     </w:p>
     <w:p>
       <w:pPr>
@@ -2674,54 +2313,28 @@
           <w:rFonts w:eastAsiaTheme="minorHAnsi"/>
           <w:lang w:val="en-US"/>
         </w:rPr>
-        <w:t>i</w:t>
-      </w:r>
-      <w:r>
-        <w:rPr>
-          <w:rStyle w:val="HTMLCode"/>
-          <w:rFonts w:eastAsiaTheme="minorHAnsi"/>
-          <w:lang w:val="en-US"/>
-        </w:rPr>
-        <w:t>d</w:t>
-      </w:r>
-    </w:p>
-    <w:p>
-      <w:pPr>
-        <w:pStyle w:val="ListParagraph"/>
-        <w:numPr>
-          <w:ilvl w:val="1"/>
-          <w:numId w:val="1"/>
-        </w:numPr>
-        <w:rPr>
-          <w:rStyle w:val="HTMLCode"/>
-          <w:rFonts w:eastAsiaTheme="minorHAnsi"/>
-        </w:rPr>
-      </w:pPr>
-      <w:r>
-        <w:rPr>
-          <w:rStyle w:val="HTMLCode"/>
-          <w:rFonts w:eastAsiaTheme="minorHAnsi"/>
-          <w:lang w:val="en-US"/>
-        </w:rPr>
-        <w:t>name.  (</w:t>
-      </w:r>
-      <w:proofErr w:type="gramStart"/>
-      <w:r>
-        <w:rPr>
-          <w:rStyle w:val="HTMLCode"/>
-          <w:rFonts w:eastAsiaTheme="minorHAnsi"/>
-          <w:lang w:val="en-US"/>
-        </w:rPr>
-        <w:t>USER,ADMIN</w:t>
-      </w:r>
-      <w:proofErr w:type="gramEnd"/>
-      <w:r>
-        <w:rPr>
-          <w:rStyle w:val="HTMLCode"/>
-          <w:rFonts w:eastAsiaTheme="minorHAnsi"/>
-          <w:lang w:val="en-US"/>
-        </w:rPr>
-        <w:t>)</w:t>
+        <w:t>id</w:t>
+      </w:r>
+    </w:p>
+    <w:p>
+      <w:pPr>
+        <w:pStyle w:val="ListParagraph"/>
+        <w:numPr>
+          <w:ilvl w:val="1"/>
+          <w:numId w:val="1"/>
+        </w:numPr>
+        <w:rPr>
+          <w:rStyle w:val="HTMLCode"/>
+          <w:rFonts w:eastAsiaTheme="minorHAnsi"/>
+        </w:rPr>
+      </w:pPr>
+      <w:r>
+        <w:rPr>
+          <w:rStyle w:val="HTMLCode"/>
+          <w:rFonts w:eastAsiaTheme="minorHAnsi"/>
+          <w:lang w:val="en-US"/>
+        </w:rPr>
+        <w:t>name.  (USER,ADMIN)</w:t>
       </w:r>
     </w:p>
     <w:p>
@@ -3025,7 +2638,7 @@
           <w:lang w:val="en-US"/>
         </w:rPr>
       </w:pPr>
-      <w:hyperlink r:id="rId6" w:history="1">
+      <w:hyperlink r:id="rId8" w:history="1">
         <w:r>
           <w:rPr>
             <w:rStyle w:val="Hyperlink"/>
@@ -3045,47 +2658,7 @@
           <w:szCs w:val="32"/>
           <w:lang w:val="en-US"/>
         </w:rPr>
-        <w:t xml:space="preserve">  (</w:t>
-      </w:r>
-      <w:proofErr w:type="spellStart"/>
-      <w:r>
-        <w:rPr>
-          <w:rFonts w:ascii="Times New Roman" w:hAnsi="Times New Roman" w:cs="Times New Roman"/>
-          <w:sz w:val="32"/>
-          <w:szCs w:val="32"/>
-          <w:lang w:val="en-US"/>
-        </w:rPr>
-        <w:t>Eyyub</w:t>
-      </w:r>
-      <w:proofErr w:type="spellEnd"/>
-      <w:r>
-        <w:rPr>
-          <w:rFonts w:ascii="Times New Roman" w:hAnsi="Times New Roman" w:cs="Times New Roman"/>
-          <w:sz w:val="32"/>
-          <w:szCs w:val="32"/>
-          <w:lang w:val="en-US"/>
-        </w:rPr>
-        <w:t xml:space="preserve">, </w:t>
-      </w:r>
-      <w:proofErr w:type="spellStart"/>
-      <w:r>
-        <w:rPr>
-          <w:rFonts w:ascii="Times New Roman" w:hAnsi="Times New Roman" w:cs="Times New Roman"/>
-          <w:sz w:val="32"/>
-          <w:szCs w:val="32"/>
-          <w:lang w:val="en-US"/>
-        </w:rPr>
-        <w:t>Vuqar</w:t>
-      </w:r>
-      <w:proofErr w:type="spellEnd"/>
-      <w:r>
-        <w:rPr>
-          <w:rFonts w:ascii="Times New Roman" w:hAnsi="Times New Roman" w:cs="Times New Roman"/>
-          <w:sz w:val="32"/>
-          <w:szCs w:val="32"/>
-          <w:lang w:val="en-US"/>
-        </w:rPr>
-        <w:t>)</w:t>
+        <w:t xml:space="preserve">  (Eyyub, Vuqar)</w:t>
       </w:r>
     </w:p>
     <w:p>
@@ -3100,7 +2673,6 @@
           <w:rFonts w:eastAsiaTheme="minorHAnsi"/>
         </w:rPr>
       </w:pPr>
-      <w:proofErr w:type="spellStart"/>
       <w:r>
         <w:rPr>
           <w:rStyle w:val="HTMLCode"/>
@@ -3109,7 +2681,6 @@
         </w:rPr>
         <w:t>login_history</w:t>
       </w:r>
-      <w:proofErr w:type="spellEnd"/>
     </w:p>
     <w:p>
       <w:pPr>
@@ -3144,7 +2715,6 @@
           <w:rFonts w:eastAsiaTheme="minorHAnsi"/>
         </w:rPr>
       </w:pPr>
-      <w:proofErr w:type="spellStart"/>
       <w:r>
         <w:rPr>
           <w:rStyle w:val="HTMLCode"/>
@@ -3153,7 +2723,6 @@
         </w:rPr>
         <w:t>user_name</w:t>
       </w:r>
-      <w:proofErr w:type="spellEnd"/>
     </w:p>
     <w:p>
       <w:pPr>
@@ -3215,25 +2784,7 @@
           <w:rFonts w:eastAsiaTheme="minorHAnsi"/>
           <w:lang w:val="en-US"/>
         </w:rPr>
-        <w:t>status (</w:t>
-      </w:r>
-      <w:proofErr w:type="gramStart"/>
-      <w:r>
-        <w:rPr>
-          <w:rStyle w:val="HTMLCode"/>
-          <w:rFonts w:eastAsiaTheme="minorHAnsi"/>
-          <w:lang w:val="en-US"/>
-        </w:rPr>
-        <w:t>SUCCESS,FAIL</w:t>
-      </w:r>
-      <w:proofErr w:type="gramEnd"/>
-      <w:r>
-        <w:rPr>
-          <w:rStyle w:val="HTMLCode"/>
-          <w:rFonts w:eastAsiaTheme="minorHAnsi"/>
-          <w:lang w:val="en-US"/>
-        </w:rPr>
-        <w:t>)</w:t>
+        <w:t>status (SUCCESS,FAIL)</w:t>
       </w:r>
     </w:p>
     <w:p>
@@ -3309,6 +2860,137 @@
           <w:rStyle w:val="HTMLCode"/>
           <w:rFonts w:eastAsiaTheme="minorHAnsi"/>
         </w:rPr>
+        <w:t xml:space="preserve">   </w:t>
+      </w:r>
+      <w:r>
+        <w:rPr>
+          <w:rStyle w:val="HTMLCode"/>
+          <w:rFonts w:eastAsiaTheme="minorHAnsi"/>
+        </w:rPr>
+        <w:t>@</w:t>
+      </w:r>
+      <w:r>
+        <w:rPr>
+          <w:rStyle w:val="HTMLCode"/>
+          <w:rFonts w:eastAsiaTheme="minorHAnsi"/>
+          <w:lang w:val="en-US"/>
+        </w:rPr>
+        <w:t>Post</w:t>
+      </w:r>
+      <w:r>
+        <w:rPr>
+          <w:rStyle w:val="HTMLCode"/>
+          <w:rFonts w:eastAsiaTheme="minorHAnsi"/>
+        </w:rPr>
+        <w:t>("/</w:t>
+      </w:r>
+      <w:r>
+        <w:rPr>
+          <w:rStyle w:val="HTMLCode"/>
+          <w:rFonts w:eastAsiaTheme="minorHAnsi"/>
+        </w:rPr>
+        <w:t>login</w:t>
+      </w:r>
+      <w:r>
+        <w:rPr>
+          <w:rStyle w:val="HTMLCode"/>
+          <w:rFonts w:eastAsiaTheme="minorHAnsi"/>
+        </w:rPr>
+        <w:t xml:space="preserve">"). </w:t>
+      </w:r>
+      <w:r>
+        <w:rPr>
+          <w:rStyle w:val="HTMLCode"/>
+          <w:rFonts w:eastAsiaTheme="minorHAnsi"/>
+        </w:rPr>
+        <w:t xml:space="preserve">  </w:t>
+      </w:r>
+    </w:p>
+    <w:p>
+      <w:pPr>
+        <w:rPr>
+          <w:rStyle w:val="HTMLCode"/>
+          <w:rFonts w:eastAsiaTheme="minorHAnsi"/>
+          <w:lang w:val="en-US"/>
+        </w:rPr>
+      </w:pPr>
+      <w:r>
+        <w:rPr>
+          <w:rStyle w:val="HTMLCode"/>
+          <w:rFonts w:eastAsiaTheme="minorHAnsi"/>
+          <w:lang w:val="en-US"/>
+        </w:rPr>
+        <w:t xml:space="preserve">            (LoginDto (username,passord))FeignClient</w:t>
+      </w:r>
+    </w:p>
+    <w:p>
+      <w:pPr>
+        <w:rPr>
+          <w:rStyle w:val="HTMLCode"/>
+          <w:rFonts w:eastAsiaTheme="minorHAnsi"/>
+          <w:lang w:val="en-US"/>
+        </w:rPr>
+      </w:pPr>
+      <w:r>
+        <w:rPr>
+          <w:rStyle w:val="HTMLCode"/>
+          <w:rFonts w:eastAsiaTheme="minorHAnsi"/>
+          <w:lang w:val="en-US"/>
+        </w:rPr>
+        <w:t xml:space="preserve">    Response- Brear-token</w:t>
+      </w:r>
+    </w:p>
+    <w:p>
+      <w:pPr>
+        <w:rPr>
+          <w:rStyle w:val="HTMLCode"/>
+          <w:rFonts w:eastAsiaTheme="minorHAnsi"/>
+          <w:lang w:val="en-US"/>
+        </w:rPr>
+      </w:pPr>
+    </w:p>
+    <w:p>
+      <w:pPr>
+        <w:rPr>
+          <w:rStyle w:val="HTMLCode"/>
+          <w:rFonts w:eastAsiaTheme="minorHAnsi"/>
+        </w:rPr>
+      </w:pPr>
+      <w:r>
+        <w:rPr>
+          <w:rStyle w:val="HTMLCode"/>
+          <w:rFonts w:eastAsiaTheme="minorHAnsi"/>
+        </w:rPr>
+        <w:t xml:space="preserve">   </w:t>
+      </w:r>
+      <w:r>
+        <w:rPr>
+          <w:rStyle w:val="HTMLCode"/>
+          <w:rFonts w:eastAsiaTheme="minorHAnsi"/>
+        </w:rPr>
+        <w:t>@PutMapping("/</w:t>
+      </w:r>
+      <w:r>
+        <w:rPr>
+          <w:rStyle w:val="HTMLCode"/>
+          <w:rFonts w:eastAsiaTheme="minorHAnsi"/>
+          <w:lang w:val="en-US"/>
+        </w:rPr>
+        <w:t>change-password</w:t>
+      </w:r>
+      <w:r>
+        <w:rPr>
+          <w:rStyle w:val="HTMLCode"/>
+          <w:rFonts w:eastAsiaTheme="minorHAnsi"/>
+        </w:rPr>
+        <w:t>"</w:t>
+      </w:r>
+      <w:r>
+        <w:rPr>
+          <w:rStyle w:val="HTMLCode"/>
+          <w:rFonts w:eastAsiaTheme="minorHAnsi"/>
+          <w:lang w:val="en-US"/>
+        </w:rPr>
         <w:t xml:space="preserve"> </w:t>
       </w:r>
       <w:r>
@@ -3316,351 +2998,24 @@
           <w:rStyle w:val="HTMLCode"/>
           <w:rFonts w:eastAsiaTheme="minorHAnsi"/>
         </w:rPr>
-        <w:t xml:space="preserve">  </w:t>
-      </w:r>
-      <w:r>
-        <w:rPr>
-          <w:rStyle w:val="HTMLCode"/>
-          <w:rFonts w:eastAsiaTheme="minorHAnsi"/>
-        </w:rPr>
-        <w:t>@</w:t>
-      </w:r>
-      <w:r>
-        <w:rPr>
-          <w:rStyle w:val="HTMLCode"/>
-          <w:rFonts w:eastAsiaTheme="minorHAnsi"/>
-          <w:lang w:val="en-US"/>
-        </w:rPr>
-        <w:t>Post</w:t>
-      </w:r>
-      <w:r>
-        <w:rPr>
-          <w:rStyle w:val="HTMLCode"/>
-          <w:rFonts w:eastAsiaTheme="minorHAnsi"/>
-        </w:rPr>
-        <w:t>("/</w:t>
-      </w:r>
-      <w:r>
-        <w:rPr>
-          <w:rStyle w:val="HTMLCode"/>
-          <w:rFonts w:eastAsiaTheme="minorHAnsi"/>
-        </w:rPr>
-        <w:t>login</w:t>
-      </w:r>
-      <w:r>
-        <w:rPr>
-          <w:rStyle w:val="HTMLCode"/>
-          <w:rFonts w:eastAsiaTheme="minorHAnsi"/>
-        </w:rPr>
-        <w:t>")</w:t>
-      </w:r>
-      <w:r>
-        <w:rPr>
-          <w:rStyle w:val="HTMLCode"/>
-          <w:rFonts w:eastAsiaTheme="minorHAnsi"/>
-        </w:rPr>
-        <w:t xml:space="preserve">. </w:t>
-      </w:r>
-      <w:r>
-        <w:rPr>
-          <w:rStyle w:val="HTMLCode"/>
-          <w:rFonts w:eastAsiaTheme="minorHAnsi"/>
-        </w:rPr>
-        <w:t xml:space="preserve">  </w:t>
-      </w:r>
-    </w:p>
-    <w:p>
-      <w:pPr>
-        <w:rPr>
-          <w:rStyle w:val="HTMLCode"/>
-          <w:rFonts w:eastAsiaTheme="minorHAnsi"/>
-          <w:lang w:val="en-US"/>
-        </w:rPr>
-      </w:pPr>
-      <w:r>
-        <w:rPr>
-          <w:rStyle w:val="HTMLCode"/>
-          <w:rFonts w:eastAsiaTheme="minorHAnsi"/>
-          <w:lang w:val="en-US"/>
-        </w:rPr>
-        <w:t xml:space="preserve">            (</w:t>
-      </w:r>
-      <w:proofErr w:type="spellStart"/>
-      <w:r>
-        <w:rPr>
-          <w:rStyle w:val="HTMLCode"/>
-          <w:rFonts w:eastAsiaTheme="minorHAnsi"/>
-          <w:lang w:val="en-US"/>
-        </w:rPr>
-        <w:t>LoginDto</w:t>
-      </w:r>
-      <w:proofErr w:type="spellEnd"/>
-      <w:r>
-        <w:rPr>
-          <w:rStyle w:val="HTMLCode"/>
-          <w:rFonts w:eastAsiaTheme="minorHAnsi"/>
-          <w:lang w:val="en-US"/>
-        </w:rPr>
-        <w:t xml:space="preserve"> (</w:t>
-      </w:r>
-      <w:proofErr w:type="spellStart"/>
-      <w:proofErr w:type="gramStart"/>
-      <w:r>
-        <w:rPr>
-          <w:rStyle w:val="HTMLCode"/>
-          <w:rFonts w:eastAsiaTheme="minorHAnsi"/>
-          <w:lang w:val="en-US"/>
-        </w:rPr>
-        <w:t>username,passord</w:t>
-      </w:r>
-      <w:proofErr w:type="spellEnd"/>
-      <w:proofErr w:type="gramEnd"/>
-      <w:r>
-        <w:rPr>
-          <w:rStyle w:val="HTMLCode"/>
-          <w:rFonts w:eastAsiaTheme="minorHAnsi"/>
-          <w:lang w:val="en-US"/>
-        </w:rPr>
-        <w:t>))</w:t>
-      </w:r>
-      <w:proofErr w:type="spellStart"/>
-      <w:r>
-        <w:rPr>
-          <w:rStyle w:val="HTMLCode"/>
-          <w:rFonts w:eastAsiaTheme="minorHAnsi"/>
-          <w:lang w:val="en-US"/>
-        </w:rPr>
-        <w:t>FeignClient</w:t>
-      </w:r>
-      <w:proofErr w:type="spellEnd"/>
-    </w:p>
-    <w:p>
-      <w:pPr>
-        <w:rPr>
-          <w:rStyle w:val="HTMLCode"/>
-          <w:rFonts w:eastAsiaTheme="minorHAnsi"/>
-          <w:lang w:val="en-US"/>
-        </w:rPr>
-      </w:pPr>
-      <w:r>
-        <w:rPr>
-          <w:rStyle w:val="HTMLCode"/>
-          <w:rFonts w:eastAsiaTheme="minorHAnsi"/>
-          <w:lang w:val="en-US"/>
-        </w:rPr>
-        <w:t xml:space="preserve">    Response- </w:t>
-      </w:r>
-      <w:proofErr w:type="spellStart"/>
-      <w:r>
-        <w:rPr>
-          <w:rStyle w:val="HTMLCode"/>
-          <w:rFonts w:eastAsiaTheme="minorHAnsi"/>
-          <w:lang w:val="en-US"/>
-        </w:rPr>
-        <w:t>Brear</w:t>
-      </w:r>
-      <w:proofErr w:type="spellEnd"/>
-      <w:r>
-        <w:rPr>
-          <w:rStyle w:val="HTMLCode"/>
-          <w:rFonts w:eastAsiaTheme="minorHAnsi"/>
-          <w:lang w:val="en-US"/>
-        </w:rPr>
-        <w:t>-token</w:t>
-      </w:r>
-    </w:p>
-    <w:p>
-      <w:pPr>
-        <w:rPr>
-          <w:rStyle w:val="HTMLCode"/>
-          <w:rFonts w:eastAsiaTheme="minorHAnsi"/>
-          <w:lang w:val="en-US"/>
-        </w:rPr>
-      </w:pPr>
-    </w:p>
-    <w:p>
-      <w:pPr>
-        <w:rPr>
-          <w:rStyle w:val="HTMLCode"/>
-          <w:rFonts w:eastAsiaTheme="minorHAnsi"/>
-        </w:rPr>
-      </w:pPr>
-      <w:r>
-        <w:rPr>
-          <w:rStyle w:val="HTMLCode"/>
-          <w:rFonts w:eastAsiaTheme="minorHAnsi"/>
-        </w:rPr>
-        <w:t xml:space="preserve"> </w:t>
-      </w:r>
-      <w:r>
-        <w:rPr>
-          <w:rStyle w:val="HTMLCode"/>
-          <w:rFonts w:eastAsiaTheme="minorHAnsi"/>
-        </w:rPr>
-        <w:t xml:space="preserve">  </w:t>
-      </w:r>
-      <w:r>
-        <w:rPr>
-          <w:rStyle w:val="HTMLCode"/>
-          <w:rFonts w:eastAsiaTheme="minorHAnsi"/>
-        </w:rPr>
-        <w:t>@PutMapping("/</w:t>
-      </w:r>
-      <w:r>
-        <w:rPr>
-          <w:rStyle w:val="HTMLCode"/>
-          <w:rFonts w:eastAsiaTheme="minorHAnsi"/>
-          <w:lang w:val="en-US"/>
-        </w:rPr>
-        <w:t>change-password</w:t>
-      </w:r>
-      <w:r>
-        <w:rPr>
-          <w:rStyle w:val="HTMLCode"/>
-          <w:rFonts w:eastAsiaTheme="minorHAnsi"/>
-        </w:rPr>
-        <w:t>"</w:t>
-      </w:r>
-      <w:r>
-        <w:rPr>
-          <w:rStyle w:val="HTMLCode"/>
-          <w:rFonts w:eastAsiaTheme="minorHAnsi"/>
-          <w:lang w:val="en-US"/>
-        </w:rPr>
-        <w:t xml:space="preserve"> </w:t>
-      </w:r>
-      <w:r>
-        <w:rPr>
-          <w:rStyle w:val="HTMLCode"/>
-          <w:rFonts w:eastAsiaTheme="minorHAnsi"/>
-        </w:rPr>
-        <w:t>)</w:t>
-      </w:r>
-      <w:r>
-        <w:rPr>
-          <w:rStyle w:val="HTMLCode"/>
-          <w:rFonts w:eastAsiaTheme="minorHAnsi"/>
-        </w:rPr>
-        <w:t xml:space="preserve">. </w:t>
-      </w:r>
-    </w:p>
-    <w:p>
-      <w:pPr>
-        <w:rPr>
-          <w:rStyle w:val="HTMLCode"/>
-          <w:rFonts w:eastAsiaTheme="minorHAnsi"/>
-          <w:lang w:val="en-US"/>
-        </w:rPr>
-      </w:pPr>
-      <w:r>
-        <w:rPr>
-          <w:rStyle w:val="HTMLCode"/>
-          <w:rFonts w:eastAsiaTheme="minorHAnsi"/>
-          <w:lang w:val="en-US"/>
-        </w:rPr>
-        <w:t xml:space="preserve">       (</w:t>
-      </w:r>
-      <w:proofErr w:type="spellStart"/>
-      <w:r>
-        <w:rPr>
-          <w:rStyle w:val="HTMLCode"/>
-          <w:rFonts w:eastAsiaTheme="minorHAnsi"/>
-          <w:lang w:val="en-US"/>
-        </w:rPr>
-        <w:t>C</w:t>
-      </w:r>
-      <w:r>
-        <w:rPr>
-          <w:rStyle w:val="HTMLCode"/>
-          <w:rFonts w:eastAsiaTheme="minorHAnsi"/>
-          <w:lang w:val="en-US"/>
-        </w:rPr>
-        <w:t>hange</w:t>
-      </w:r>
-      <w:r>
-        <w:rPr>
-          <w:rStyle w:val="HTMLCode"/>
-          <w:rFonts w:eastAsiaTheme="minorHAnsi"/>
-          <w:lang w:val="en-US"/>
-        </w:rPr>
-        <w:t>P</w:t>
-      </w:r>
-      <w:r>
-        <w:rPr>
-          <w:rStyle w:val="HTMLCode"/>
-          <w:rFonts w:eastAsiaTheme="minorHAnsi"/>
-          <w:lang w:val="en-US"/>
-        </w:rPr>
-        <w:t>assword</w:t>
-      </w:r>
-      <w:r>
-        <w:rPr>
-          <w:rStyle w:val="HTMLCode"/>
-          <w:rFonts w:eastAsiaTheme="minorHAnsi"/>
-          <w:lang w:val="en-US"/>
-        </w:rPr>
-        <w:t>Dto</w:t>
-      </w:r>
-      <w:proofErr w:type="spellEnd"/>
-      <w:r>
-        <w:rPr>
-          <w:rStyle w:val="HTMLCode"/>
-          <w:rFonts w:eastAsiaTheme="minorHAnsi"/>
-          <w:lang w:val="en-US"/>
-        </w:rPr>
-        <w:t>(</w:t>
-      </w:r>
-      <w:r>
-        <w:rPr>
-          <w:rStyle w:val="HTMLCode"/>
-          <w:rFonts w:eastAsiaTheme="minorHAnsi"/>
-          <w:lang w:val="en-US"/>
-        </w:rPr>
-        <w:t>(</w:t>
-      </w:r>
-      <w:proofErr w:type="spellStart"/>
-      <w:proofErr w:type="gramStart"/>
-      <w:r>
-        <w:rPr>
-          <w:rStyle w:val="HTMLCode"/>
-          <w:rFonts w:eastAsiaTheme="minorHAnsi"/>
-          <w:lang w:val="en-US"/>
-        </w:rPr>
-        <w:t>username,</w:t>
-      </w:r>
-      <w:r>
-        <w:rPr>
-          <w:rStyle w:val="HTMLCode"/>
-          <w:rFonts w:eastAsiaTheme="minorHAnsi"/>
-          <w:lang w:val="en-US"/>
-        </w:rPr>
-        <w:t>curretntP</w:t>
-      </w:r>
-      <w:r>
-        <w:rPr>
-          <w:rStyle w:val="HTMLCode"/>
-          <w:rFonts w:eastAsiaTheme="minorHAnsi"/>
-          <w:lang w:val="en-US"/>
-        </w:rPr>
-        <w:t>assord</w:t>
-      </w:r>
-      <w:proofErr w:type="gramEnd"/>
-      <w:r>
-        <w:rPr>
-          <w:rStyle w:val="HTMLCode"/>
-          <w:rFonts w:eastAsiaTheme="minorHAnsi"/>
-          <w:lang w:val="en-US"/>
-        </w:rPr>
-        <w:t>,NewPassword</w:t>
-      </w:r>
-      <w:proofErr w:type="spellEnd"/>
-      <w:r>
-        <w:rPr>
-          <w:rStyle w:val="HTMLCode"/>
-          <w:rFonts w:eastAsiaTheme="minorHAnsi"/>
-          <w:lang w:val="en-US"/>
-        </w:rPr>
-        <w:t>))</w:t>
+        <w:t xml:space="preserve">). </w:t>
+      </w:r>
+    </w:p>
+    <w:p>
+      <w:pPr>
+        <w:rPr>
+          <w:rStyle w:val="HTMLCode"/>
+          <w:rFonts w:eastAsiaTheme="minorHAnsi"/>
+          <w:lang w:val="en-US"/>
+        </w:rPr>
+      </w:pPr>
+      <w:r>
+        <w:rPr>
+          <w:rStyle w:val="HTMLCode"/>
+          <w:rFonts w:eastAsiaTheme="minorHAnsi"/>
+          <w:lang w:val="en-US"/>
+        </w:rPr>
+        <w:t xml:space="preserve">       (ChangePasswordDto((username,curretntPassord,NewPassword))</w:t>
       </w:r>
     </w:p>
     <w:p>
@@ -3713,7 +3068,7 @@
 </file>
 
 <file path=word/numbering.xml><?xml version="1.0" encoding="utf-8"?>
-<w:numbering xmlns:wpc="http://schemas.microsoft.com/office/word/2010/wordprocessingCanvas" xmlns:cx="http://schemas.microsoft.com/office/drawing/2014/chartex" xmlns:cx1="http://schemas.microsoft.com/office/drawing/2015/9/8/chartex" xmlns:cx2="http://schemas.microsoft.com/office/drawing/2015/10/21/chartex" xmlns:cx3="http://schemas.microsoft.com/office/drawing/2016/5/9/chartex" xmlns:cx4="http://schemas.microsoft.com/office/drawing/2016/5/10/chartex" xmlns:cx5="http://schemas.microsoft.com/office/drawing/2016/5/11/chartex" xmlns:cx6="http://schemas.microsoft.com/office/drawing/2016/5/12/chartex" xmlns:cx7="http://schemas.microsoft.com/office/drawing/2016/5/13/chartex" xmlns:cx8="http://schemas.microsoft.com/office/drawing/2016/5/14/chartex" xmlns:mc="http://schemas.openxmlformats.org/markup-compatibility/2006" xmlns:aink="http://schemas.microsoft.com/office/drawing/2016/ink" xmlns:am3d="http://schemas.microsoft.com/office/drawing/2017/model3d" xmlns:o="urn:schemas-microsoft-com:office:office" xmlns:oel="http://schemas.microsoft.com/office/2019/extlst" xmlns:r="http://schemas.openxmlformats.org/officeDocument/2006/relationships" xmlns:m="http://schemas.openxmlformats.org/officeDocument/2006/math" xmlns:v="urn:schemas-microsoft-com:vml" xmlns:wp14="http://schemas.microsoft.com/office/word/2010/wordprocessingDrawing" xmlns:wp="http://schemas.openxmlformats.org/drawingml/2006/wordprocessingDrawing" xmlns:w10="urn:schemas-microsoft-com:office:word" xmlns:w="http://schemas.openxmlformats.org/wordprocessingml/2006/main" xmlns:w14="http://schemas.microsoft.com/office/word/2010/wordml" xmlns:w15="http://schemas.microsoft.com/office/word/2012/wordml" xmlns:w16cex="http://schemas.microsoft.com/office/word/2018/wordml/cex" xmlns:w16cid="http://schemas.microsoft.com/office/word/2016/wordml/cid" xmlns:w16="http://schemas.microsoft.com/office/word/2018/wordml" xmlns:w16sdtdh="http://schemas.microsoft.com/office/word/2020/wordml/sdtdatahash" xmlns:w16se="http://schemas.microsoft.com/office/word/2015/wordml/symex" xmlns:wpg="http://schemas.microsoft.com/office/word/2010/wordprocessingGroup" xmlns:wpi="http://schemas.microsoft.com/office/word/2010/wordprocessingInk" xmlns:wne="http://schemas.microsoft.com/office/word/2006/wordml" xmlns:wps="http://schemas.microsoft.com/office/word/2010/wordprocessingShape" mc:Ignorable="w14 w15 w16se w16cid w16 w16cex w16sdtdh wp14">
+<w:numbering xmlns:wpc="http://schemas.microsoft.com/office/word/2010/wordprocessingCanvas" xmlns:cx="http://schemas.microsoft.com/office/drawing/2014/chartex" xmlns:cx1="http://schemas.microsoft.com/office/drawing/2015/9/8/chartex" xmlns:cx2="http://schemas.microsoft.com/office/drawing/2015/10/21/chartex" xmlns:cx3="http://schemas.microsoft.com/office/drawing/2016/5/9/chartex" xmlns:cx4="http://schemas.microsoft.com/office/drawing/2016/5/10/chartex" xmlns:cx5="http://schemas.microsoft.com/office/drawing/2016/5/11/chartex" xmlns:cx6="http://schemas.microsoft.com/office/drawing/2016/5/12/chartex" xmlns:cx7="http://schemas.microsoft.com/office/drawing/2016/5/13/chartex" xmlns:cx8="http://schemas.microsoft.com/office/drawing/2016/5/14/chartex" xmlns:mc="http://schemas.openxmlformats.org/markup-compatibility/2006" xmlns:aink="http://schemas.microsoft.com/office/drawing/2016/ink" xmlns:am3d="http://schemas.microsoft.com/office/drawing/2017/model3d" xmlns:o="urn:schemas-microsoft-com:office:office" xmlns:r="http://schemas.openxmlformats.org/officeDocument/2006/relationships" xmlns:m="http://schemas.openxmlformats.org/officeDocument/2006/math" xmlns:v="urn:schemas-microsoft-com:vml" xmlns:wp14="http://schemas.microsoft.com/office/word/2010/wordprocessingDrawing" xmlns:wp="http://schemas.openxmlformats.org/drawingml/2006/wordprocessingDrawing" xmlns:w10="urn:schemas-microsoft-com:office:word" xmlns:w="http://schemas.openxmlformats.org/wordprocessingml/2006/main" xmlns:w14="http://schemas.microsoft.com/office/word/2010/wordml" xmlns:w15="http://schemas.microsoft.com/office/word/2012/wordml" xmlns:w16cid="http://schemas.microsoft.com/office/word/2016/wordml/cid" xmlns:w16se="http://schemas.microsoft.com/office/word/2015/wordml/symex" xmlns:wpg="http://schemas.microsoft.com/office/word/2010/wordprocessingGroup" xmlns:wpi="http://schemas.microsoft.com/office/word/2010/wordprocessingInk" xmlns:wne="http://schemas.microsoft.com/office/word/2006/wordml" xmlns:wps="http://schemas.microsoft.com/office/word/2010/wordprocessingShape" mc:Ignorable="w14 w15 w16se w16cid wp14">
   <w:abstractNum w:abstractNumId="0" w15:restartNumberingAfterBreak="0">
     <w:nsid w:val="24453426"/>
     <w:multiLevelType w:val="hybridMultilevel"/>
@@ -3827,26 +3182,26 @@
       </w:rPr>
     </w:lvl>
   </w:abstractNum>
-  <w:num w:numId="1" w16cid:durableId="1554731794">
+  <w:num w:numId="1">
     <w:abstractNumId w:val="0"/>
   </w:num>
 </w:numbering>
 </file>
 
 <file path=word/styles.xml><?xml version="1.0" encoding="utf-8"?>
-<w:styles xmlns:mc="http://schemas.openxmlformats.org/markup-compatibility/2006" xmlns:r="http://schemas.openxmlformats.org/officeDocument/2006/relationships" xmlns:w="http://schemas.openxmlformats.org/wordprocessingml/2006/main" xmlns:w14="http://schemas.microsoft.com/office/word/2010/wordml" xmlns:w15="http://schemas.microsoft.com/office/word/2012/wordml" xmlns:w16cex="http://schemas.microsoft.com/office/word/2018/wordml/cex" xmlns:w16cid="http://schemas.microsoft.com/office/word/2016/wordml/cid" xmlns:w16="http://schemas.microsoft.com/office/word/2018/wordml" xmlns:w16sdtdh="http://schemas.microsoft.com/office/word/2020/wordml/sdtdatahash" xmlns:w16se="http://schemas.microsoft.com/office/word/2015/wordml/symex" mc:Ignorable="w14 w15 w16se w16cid w16 w16cex w16sdtdh">
+<w:styles xmlns:mc="http://schemas.openxmlformats.org/markup-compatibility/2006" xmlns:r="http://schemas.openxmlformats.org/officeDocument/2006/relationships" xmlns:w="http://schemas.openxmlformats.org/wordprocessingml/2006/main" xmlns:w14="http://schemas.microsoft.com/office/word/2010/wordml" xmlns:w15="http://schemas.microsoft.com/office/word/2012/wordml" xmlns:w16cid="http://schemas.microsoft.com/office/word/2016/wordml/cid" xmlns:w16se="http://schemas.microsoft.com/office/word/2015/wordml/symex" mc:Ignorable="w14 w15 w16se w16cid">
   <w:docDefaults>
     <w:rPrDefault>
       <w:rPr>
         <w:rFonts w:asciiTheme="minorHAnsi" w:eastAsiaTheme="minorHAnsi" w:hAnsiTheme="minorHAnsi" w:cstheme="minorBidi"/>
         <w:sz w:val="24"/>
         <w:szCs w:val="24"/>
-        <w:lang w:val="en-AZ" w:eastAsia="en-US" w:bidi="ar-SA"/>
+        <w:lang w:eastAsia="en-US" w:bidi="ar-SA"/>
       </w:rPr>
     </w:rPrDefault>
     <w:pPrDefault/>
   </w:docDefaults>
-  <w:latentStyles w:defLockedState="0" w:defUIPriority="99" w:defSemiHidden="0" w:defUnhideWhenUsed="0" w:defQFormat="0" w:count="376">
+  <w:latentStyles w:defLockedState="0" w:defUIPriority="99" w:defSemiHidden="0" w:defUnhideWhenUsed="0" w:defQFormat="0" w:count="377">
     <w:lsdException w:name="Normal" w:uiPriority="0" w:qFormat="1"/>
     <w:lsdException w:name="heading 1" w:uiPriority="9" w:qFormat="1"/>
     <w:lsdException w:name="heading 2" w:semiHidden="1" w:uiPriority="9" w:unhideWhenUsed="1" w:qFormat="1"/>
@@ -3952,7 +3307,6 @@
     <w:lsdException w:name="HTML Sample" w:semiHidden="1" w:unhideWhenUsed="1"/>
     <w:lsdException w:name="HTML Typewriter" w:semiHidden="1" w:unhideWhenUsed="1"/>
     <w:lsdException w:name="HTML Variable" w:semiHidden="1" w:unhideWhenUsed="1"/>
-    <w:lsdException w:name="Normal Table" w:semiHidden="1" w:unhideWhenUsed="1"/>
     <w:lsdException w:name="annotation subject" w:semiHidden="1" w:unhideWhenUsed="1"/>
     <w:lsdException w:name="No List" w:semiHidden="1" w:unhideWhenUsed="1"/>
     <w:lsdException w:name="Outline List 1" w:semiHidden="1" w:unhideWhenUsed="1"/>
@@ -3999,10 +3353,8 @@
     <w:lsdException w:name="Table Subtle 2" w:semiHidden="1" w:unhideWhenUsed="1"/>
     <w:lsdException w:name="Table Web 1" w:semiHidden="1" w:unhideWhenUsed="1"/>
     <w:lsdException w:name="Table Web 2" w:semiHidden="1" w:unhideWhenUsed="1"/>
-    <w:lsdException w:name="Table Web 3" w:semiHidden="1" w:unhideWhenUsed="1"/>
     <w:lsdException w:name="Balloon Text" w:semiHidden="1" w:unhideWhenUsed="1"/>
     <w:lsdException w:name="Table Grid" w:uiPriority="39"/>
-    <w:lsdException w:name="Table Theme" w:semiHidden="1" w:unhideWhenUsed="1"/>
     <w:lsdException w:name="Placeholder Text" w:semiHidden="1"/>
     <w:lsdException w:name="No Spacing" w:uiPriority="1" w:qFormat="1"/>
     <w:lsdException w:name="Light Shading" w:uiPriority="60"/>
@@ -4223,6 +3575,7 @@
     <w:lsdException w:name="Hashtag" w:semiHidden="1" w:unhideWhenUsed="1"/>
     <w:lsdException w:name="Unresolved Mention" w:semiHidden="1" w:unhideWhenUsed="1"/>
     <w:lsdException w:name="Smart Link" w:semiHidden="1" w:unhideWhenUsed="1"/>
+    <w:lsdException w:name="Smart Link Error" w:semiHidden="1" w:unhideWhenUsed="1"/>
   </w:latentStyles>
   <w:style w:type="paragraph" w:default="1" w:styleId="Normal">
     <w:name w:val="Normal"/>

</xml_diff>